<commit_message>
why Bypass always zero sensWaste
</commit_message>
<xml_diff>
--- a/_0_docs/CAPITOUL.docx
+++ b/_0_docs/CAPITOUL.docx
@@ -263,11 +263,19 @@
                 <w:lang w:eastAsia="en-US"/>
               </w:rPr>
             </w:pPr>
-            <w:r>
-              <w:rPr>
-                <w:lang w:eastAsia="en-US"/>
-              </w:rPr>
-              <w:t>Monoprix Building</w:t>
+            <w:proofErr w:type="spellStart"/>
+            <w:r>
+              <w:rPr>
+                <w:lang w:eastAsia="en-US"/>
+              </w:rPr>
+              <w:t>Monoprix</w:t>
+            </w:r>
+            <w:proofErr w:type="spellEnd"/>
+            <w:r>
+              <w:rPr>
+                <w:lang w:eastAsia="en-US"/>
+              </w:rPr>
+              <w:t xml:space="preserve"> Building</w:t>
             </w:r>
           </w:p>
         </w:tc>
@@ -432,7 +440,17 @@
     </w:p>
     <w:p>
       <w:r>
-        <w:t>(idf, EPW)</w:t>
+        <w:t>(</w:t>
+      </w:r>
+      <w:proofErr w:type="spellStart"/>
+      <w:proofErr w:type="gramStart"/>
+      <w:r>
+        <w:t>idf</w:t>
+      </w:r>
+      <w:proofErr w:type="spellEnd"/>
+      <w:proofErr w:type="gramEnd"/>
+      <w:r>
+        <w:t>, EPW)</w:t>
       </w:r>
     </w:p>
     <w:tbl>
@@ -442,75 +460,84 @@
         <w:tblLook w:val="04A0" w:firstRow="1" w:lastRow="0" w:firstColumn="1" w:lastColumn="0" w:noHBand="0" w:noVBand="1"/>
       </w:tblPr>
       <w:tblGrid>
-        <w:gridCol w:w="1799"/>
-        <w:gridCol w:w="1852"/>
-        <w:gridCol w:w="2391"/>
-        <w:gridCol w:w="3308"/>
+        <w:gridCol w:w="1800"/>
+        <w:gridCol w:w="1451"/>
+        <w:gridCol w:w="2350"/>
+        <w:gridCol w:w="3749"/>
       </w:tblGrid>
       <w:tr>
         <w:tc>
           <w:tcPr>
-            <w:tcW w:w="1799" w:type="dxa"/>
+            <w:tcW w:w="1800" w:type="dxa"/>
           </w:tcPr>
           <w:p/>
         </w:tc>
         <w:tc>
           <w:tcPr>
-            <w:tcW w:w="1852" w:type="dxa"/>
-          </w:tcPr>
-          <w:p>
+            <w:tcW w:w="1451" w:type="dxa"/>
+          </w:tcPr>
+          <w:p>
+            <w:proofErr w:type="spellStart"/>
             <w:r>
               <w:t>MidRiseApart</w:t>
             </w:r>
-          </w:p>
-        </w:tc>
-        <w:tc>
-          <w:tcPr>
-            <w:tcW w:w="2391" w:type="dxa"/>
-          </w:tcPr>
-          <w:p>
+            <w:proofErr w:type="spellEnd"/>
+          </w:p>
+        </w:tc>
+        <w:tc>
+          <w:tcPr>
+            <w:tcW w:w="2350" w:type="dxa"/>
+          </w:tcPr>
+          <w:p>
+            <w:proofErr w:type="spellStart"/>
             <w:r>
               <w:t>SmallOffice_Residential</w:t>
             </w:r>
-          </w:p>
-        </w:tc>
-        <w:tc>
-          <w:tcPr>
-            <w:tcW w:w="3308" w:type="dxa"/>
-          </w:tcPr>
-          <w:p>
+            <w:proofErr w:type="spellEnd"/>
+          </w:p>
+        </w:tc>
+        <w:tc>
+          <w:tcPr>
+            <w:tcW w:w="3749" w:type="dxa"/>
+          </w:tcPr>
+          <w:p>
+            <w:proofErr w:type="spellStart"/>
             <w:r>
               <w:t>MediumOffice</w:t>
             </w:r>
+            <w:proofErr w:type="spellEnd"/>
           </w:p>
         </w:tc>
       </w:tr>
       <w:tr>
         <w:tc>
           <w:tcPr>
-            <w:tcW w:w="1799" w:type="dxa"/>
+            <w:tcW w:w="1800" w:type="dxa"/>
           </w:tcPr>
           <w:p>
             <w:r>
               <w:t>Wall</w:t>
             </w:r>
-          </w:p>
-        </w:tc>
-        <w:tc>
-          <w:tcPr>
-            <w:tcW w:w="1852" w:type="dxa"/>
+            <w:r>
+              <w:t>/Solar</w:t>
+            </w:r>
+          </w:p>
+        </w:tc>
+        <w:tc>
+          <w:tcPr>
+            <w:tcW w:w="1451" w:type="dxa"/>
           </w:tcPr>
           <w:p/>
         </w:tc>
         <w:tc>
           <w:tcPr>
-            <w:tcW w:w="2391" w:type="dxa"/>
+            <w:tcW w:w="2350" w:type="dxa"/>
           </w:tcPr>
           <w:p/>
         </w:tc>
         <w:tc>
           <w:tcPr>
-            <w:tcW w:w="3308" w:type="dxa"/>
+            <w:tcW w:w="3749" w:type="dxa"/>
           </w:tcPr>
           <w:p>
             <w:r>
@@ -605,29 +632,30 @@
       <w:tr>
         <w:tc>
           <w:tcPr>
-            <w:tcW w:w="1799" w:type="dxa"/>
-          </w:tcPr>
-          <w:p>
-            <w:r>
+            <w:tcW w:w="1800" w:type="dxa"/>
+          </w:tcPr>
+          <w:p>
+            <w:r>
+              <w:lastRenderedPageBreak/>
               <w:t>Roof</w:t>
             </w:r>
           </w:p>
         </w:tc>
         <w:tc>
           <w:tcPr>
-            <w:tcW w:w="1852" w:type="dxa"/>
+            <w:tcW w:w="1451" w:type="dxa"/>
           </w:tcPr>
           <w:p/>
         </w:tc>
         <w:tc>
           <w:tcPr>
-            <w:tcW w:w="2391" w:type="dxa"/>
+            <w:tcW w:w="2350" w:type="dxa"/>
           </w:tcPr>
           <w:p/>
         </w:tc>
         <w:tc>
           <w:tcPr>
-            <w:tcW w:w="3308" w:type="dxa"/>
+            <w:tcW w:w="3749" w:type="dxa"/>
           </w:tcPr>
           <w:p>
             <w:pPr>
@@ -657,6 +685,7 @@
                 <w:szCs w:val="20"/>
               </w:rPr>
             </w:pPr>
+            <w:proofErr w:type="spellStart"/>
             <w:r>
               <w:rPr>
                 <w:rFonts w:ascii="Courier New" w:eastAsia="Times New Roman" w:hAnsi="Courier New" w:cs="Courier New"/>
@@ -666,6 +695,7 @@
               </w:rPr>
               <w:t>Building_Roof</w:t>
             </w:r>
+            <w:proofErr w:type="spellEnd"/>
           </w:p>
           <w:p/>
         </w:tc>
@@ -673,30 +703,29 @@
       <w:tr>
         <w:tc>
           <w:tcPr>
-            <w:tcW w:w="1799" w:type="dxa"/>
-          </w:tcPr>
-          <w:p>
-            <w:r>
-              <w:lastRenderedPageBreak/>
+            <w:tcW w:w="1800" w:type="dxa"/>
+          </w:tcPr>
+          <w:p>
+            <w:r>
               <w:t>Floor</w:t>
             </w:r>
           </w:p>
         </w:tc>
         <w:tc>
           <w:tcPr>
-            <w:tcW w:w="1852" w:type="dxa"/>
+            <w:tcW w:w="1451" w:type="dxa"/>
           </w:tcPr>
           <w:p/>
         </w:tc>
         <w:tc>
           <w:tcPr>
-            <w:tcW w:w="2391" w:type="dxa"/>
+            <w:tcW w:w="2350" w:type="dxa"/>
           </w:tcPr>
           <w:p/>
         </w:tc>
         <w:tc>
           <w:tcPr>
-            <w:tcW w:w="3308" w:type="dxa"/>
+            <w:tcW w:w="3749" w:type="dxa"/>
           </w:tcPr>
           <w:p>
             <w:pPr>
@@ -740,19 +769,7 @@
               <w:rPr>
                 <w:color w:val="080808"/>
               </w:rPr>
-              <w:t>Perimeter_bot_ZN_</w:t>
-            </w:r>
-            <w:r>
-              <w:rPr>
-                <w:color w:val="080808"/>
-              </w:rPr>
-              <w:t>3</w:t>
-            </w:r>
-            <w:r>
-              <w:rPr>
-                <w:color w:val="080808"/>
-              </w:rPr>
-              <w:t>_Floor</w:t>
+              <w:t>Perimeter_bot_ZN_3_Floor</w:t>
             </w:r>
           </w:p>
           <w:p>
@@ -767,19 +784,7 @@
               <w:rPr>
                 <w:color w:val="080808"/>
               </w:rPr>
-              <w:t>Perimeter_bot_ZN_</w:t>
-            </w:r>
-            <w:r>
-              <w:rPr>
-                <w:color w:val="080808"/>
-              </w:rPr>
-              <w:t>4</w:t>
-            </w:r>
-            <w:r>
-              <w:rPr>
-                <w:color w:val="080808"/>
-              </w:rPr>
-              <w:t>_Floor</w:t>
+              <w:t>Perimeter_bot_ZN_4_Floor</w:t>
             </w:r>
           </w:p>
           <w:p>
@@ -802,61 +807,160 @@
       <w:tr>
         <w:tc>
           <w:tcPr>
-            <w:tcW w:w="1799" w:type="dxa"/>
-          </w:tcPr>
-          <w:p>
+            <w:tcW w:w="1800" w:type="dxa"/>
+          </w:tcPr>
+          <w:p>
+            <w:r>
+              <w:t>Others</w:t>
+            </w:r>
+            <w:r>
+              <w:t xml:space="preserve"> (</w:t>
+            </w:r>
             <w:r>
               <w:t>Heating</w:t>
             </w:r>
-          </w:p>
-        </w:tc>
-        <w:tc>
-          <w:tcPr>
-            <w:tcW w:w="1852" w:type="dxa"/>
+            <w:r>
+              <w:t>/Cooling</w:t>
+            </w:r>
+            <w:r>
+              <w:t>)</w:t>
+            </w:r>
+          </w:p>
+        </w:tc>
+        <w:tc>
+          <w:tcPr>
+            <w:tcW w:w="1451" w:type="dxa"/>
           </w:tcPr>
           <w:p/>
         </w:tc>
         <w:tc>
           <w:tcPr>
-            <w:tcW w:w="2391" w:type="dxa"/>
+            <w:tcW w:w="2350" w:type="dxa"/>
           </w:tcPr>
           <w:p/>
         </w:tc>
         <w:tc>
           <w:tcPr>
-            <w:tcW w:w="3308" w:type="dxa"/>
-          </w:tcPr>
+            <w:tcW w:w="3749" w:type="dxa"/>
+          </w:tcPr>
+          <w:p>
+            <w:pPr>
+              <w:rPr>
+                <w:rFonts w:ascii="Calibri" w:hAnsi="Calibri" w:cs="Calibri"/>
+                <w:color w:val="000000"/>
+              </w:rPr>
+            </w:pPr>
+            <w:r>
+              <w:rPr>
+                <w:rFonts w:ascii="Calibri" w:hAnsi="Calibri" w:cs="Calibri"/>
+                <w:color w:val="000000"/>
+              </w:rPr>
+              <w:t>CORE_MID</w:t>
+            </w:r>
+          </w:p>
+          <w:p>
+            <w:pPr>
+              <w:pStyle w:val="HTMLPreformatted"/>
+              <w:shd w:val="clear" w:color="auto" w:fill="FFFFFF"/>
+              <w:rPr>
+                <w:color w:val="080808"/>
+              </w:rPr>
+            </w:pPr>
+          </w:p>
+          <w:p>
+            <w:pPr>
+              <w:pStyle w:val="HTMLPreformatted"/>
+              <w:shd w:val="clear" w:color="auto" w:fill="FFFFFF"/>
+              <w:rPr>
+                <w:color w:val="080808"/>
+              </w:rPr>
+            </w:pPr>
+            <w:proofErr w:type="spellStart"/>
+            <w:r>
+              <w:rPr>
+                <w:color w:val="080808"/>
+              </w:rPr>
+              <w:t>sens_cool_demand_sensor_handle</w:t>
+            </w:r>
+            <w:proofErr w:type="spellEnd"/>
+          </w:p>
+          <w:p>
+            <w:pPr>
+              <w:pStyle w:val="HTMLPreformatted"/>
+              <w:shd w:val="clear" w:color="auto" w:fill="FFFFFF"/>
+              <w:rPr>
+                <w:color w:val="080808"/>
+              </w:rPr>
+            </w:pPr>
+            <w:proofErr w:type="spellStart"/>
+            <w:r>
+              <w:rPr>
+                <w:color w:val="080808"/>
+              </w:rPr>
+              <w:t>sens_heat_demand_sensor_handle</w:t>
+            </w:r>
+            <w:proofErr w:type="spellEnd"/>
+          </w:p>
+          <w:p>
+            <w:pPr>
+              <w:pStyle w:val="HTMLPreformatted"/>
+              <w:shd w:val="clear" w:color="auto" w:fill="FFFFFF"/>
+              <w:rPr>
+                <w:color w:val="080808"/>
+              </w:rPr>
+            </w:pPr>
+            <w:proofErr w:type="spellStart"/>
+            <w:r>
+              <w:rPr>
+                <w:color w:val="080808"/>
+              </w:rPr>
+              <w:t>cool_consumption_sensor_handle</w:t>
+            </w:r>
+            <w:proofErr w:type="spellEnd"/>
+          </w:p>
+          <w:p>
+            <w:pPr>
+              <w:rPr>
+                <w:color w:val="080808"/>
+              </w:rPr>
+            </w:pPr>
+            <w:proofErr w:type="spellStart"/>
+            <w:r>
+              <w:rPr>
+                <w:color w:val="080808"/>
+              </w:rPr>
+              <w:t>heat_consumption_sensor_handle</w:t>
+            </w:r>
+            <w:proofErr w:type="spellEnd"/>
+          </w:p>
           <w:p/>
-        </w:tc>
-      </w:tr>
-      <w:tr>
-        <w:tc>
-          <w:tcPr>
-            <w:tcW w:w="1799" w:type="dxa"/>
-          </w:tcPr>
-          <w:p>
-            <w:r>
-              <w:t>Cooling</w:t>
-            </w:r>
-          </w:p>
-        </w:tc>
-        <w:tc>
-          <w:tcPr>
-            <w:tcW w:w="1852" w:type="dxa"/>
-          </w:tcPr>
-          <w:p/>
-        </w:tc>
-        <w:tc>
-          <w:tcPr>
-            <w:tcW w:w="2391" w:type="dxa"/>
-          </w:tcPr>
-          <w:p/>
-        </w:tc>
-        <w:tc>
-          <w:tcPr>
-            <w:tcW w:w="3308" w:type="dxa"/>
-          </w:tcPr>
-          <w:p/>
+          <w:p>
+            <w:pPr>
+              <w:pStyle w:val="HTMLPreformatted"/>
+              <w:shd w:val="clear" w:color="auto" w:fill="FFFFFF"/>
+              <w:rPr>
+                <w:color w:val="080808"/>
+              </w:rPr>
+            </w:pPr>
+            <w:proofErr w:type="spellStart"/>
+            <w:r>
+              <w:rPr>
+                <w:color w:val="080808"/>
+              </w:rPr>
+              <w:t>zone_indor_temp_sensor_handle</w:t>
+            </w:r>
+            <w:proofErr w:type="spellEnd"/>
+          </w:p>
+          <w:p>
+            <w:proofErr w:type="spellStart"/>
+            <w:r>
+              <w:rPr>
+                <w:color w:val="080808"/>
+              </w:rPr>
+              <w:t>zone_indor_spe_hum_sensor_handle</w:t>
+            </w:r>
+            <w:proofErr w:type="spellEnd"/>
+          </w:p>
         </w:tc>
       </w:tr>
     </w:tbl>
@@ -868,7 +972,25 @@
     </w:p>
     <w:p>
       <w:r>
-        <w:t>(idf, EPW, + uwg)</w:t>
+        <w:t>(</w:t>
+      </w:r>
+      <w:proofErr w:type="spellStart"/>
+      <w:proofErr w:type="gramStart"/>
+      <w:r>
+        <w:t>idf</w:t>
+      </w:r>
+      <w:proofErr w:type="spellEnd"/>
+      <w:proofErr w:type="gramEnd"/>
+      <w:r>
+        <w:t xml:space="preserve">, EPW, + </w:t>
+      </w:r>
+      <w:proofErr w:type="spellStart"/>
+      <w:r>
+        <w:t>uwg</w:t>
+      </w:r>
+      <w:proofErr w:type="spellEnd"/>
+      <w:r>
+        <w:t>)</w:t>
       </w:r>
     </w:p>
     <w:sectPr>

</xml_diff>

<commit_message>
looks like CAPITOUL done
</commit_message>
<xml_diff>
--- a/_0_docs/CAPITOUL.docx
+++ b/_0_docs/CAPITOUL.docx
@@ -443,12 +443,10 @@
         <w:t>(</w:t>
       </w:r>
       <w:proofErr w:type="spellStart"/>
-      <w:proofErr w:type="gramStart"/>
       <w:r>
         <w:t>idf</w:t>
       </w:r>
       <w:proofErr w:type="spellEnd"/>
-      <w:proofErr w:type="gramEnd"/>
       <w:r>
         <w:t>, EPW)</w:t>
       </w:r>
@@ -811,10 +809,7 @@
           </w:tcPr>
           <w:p>
             <w:r>
-              <w:t>Others</w:t>
-            </w:r>
-            <w:r>
-              <w:t xml:space="preserve"> (</w:t>
+              <w:t>Others (</w:t>
             </w:r>
             <w:r>
               <w:t>Heating</w:t>
@@ -966,31 +961,211 @@
     </w:tbl>
     <w:p/>
     <w:p>
-      <w:r>
-        <w:t>Only-VCWG</w:t>
+      <w:pPr>
+        <w:pStyle w:val="Heading2"/>
+      </w:pPr>
+      <w:r>
+        <w:t>Performance</w:t>
       </w:r>
     </w:p>
     <w:p>
-      <w:r>
-        <w:t>(</w:t>
+      <w:pPr>
+        <w:rPr>
+          <w:lang w:eastAsia="en-US"/>
+        </w:rPr>
+      </w:pPr>
+      <w:r>
+        <w:rPr>
+          <w:lang w:eastAsia="en-US"/>
+        </w:rPr>
+        <w:t>CVRMSE (%), (</w:t>
       </w:r>
       <w:proofErr w:type="spellStart"/>
-      <w:proofErr w:type="gramStart"/>
-      <w:r>
-        <w:t>idf</w:t>
+      <w:r>
+        <w:rPr>
+          <w:lang w:eastAsia="en-US"/>
+        </w:rPr>
+        <w:t>OnlyEP</w:t>
       </w:r>
       <w:proofErr w:type="spellEnd"/>
-      <w:proofErr w:type="gramEnd"/>
-      <w:r>
-        <w:t xml:space="preserve">, EPW, + </w:t>
+      <w:r>
+        <w:rPr>
+          <w:lang w:eastAsia="en-US"/>
+        </w:rPr>
+        <w:t xml:space="preserve">, </w:t>
       </w:r>
       <w:proofErr w:type="spellStart"/>
       <w:r>
-        <w:t>uwg</w:t>
+        <w:rPr>
+          <w:lang w:eastAsia="en-US"/>
+        </w:rPr>
+        <w:t>OnlyVCWG</w:t>
       </w:r>
       <w:proofErr w:type="spellEnd"/>
       <w:r>
-        <w:t>)</w:t>
+        <w:rPr>
+          <w:lang w:eastAsia="en-US"/>
+        </w:rPr>
+        <w:t>, Bypass)</w:t>
+      </w:r>
+    </w:p>
+    <w:p>
+      <w:pPr>
+        <w:rPr>
+          <w:lang w:eastAsia="en-US"/>
+        </w:rPr>
+      </w:pPr>
+      <w:r>
+        <w:rPr>
+          <w:lang w:eastAsia="en-US"/>
+        </w:rPr>
+        <w:t>2m, direct: [ 7.3  30.65 43.9 ]</w:t>
+      </w:r>
+    </w:p>
+    <w:p>
+      <w:pPr>
+        <w:rPr>
+          <w:lang w:eastAsia="en-US"/>
+        </w:rPr>
+      </w:pPr>
+      <w:r>
+        <w:rPr>
+          <w:lang w:eastAsia="en-US"/>
+        </w:rPr>
+        <w:t>2m, real_p0: [  nan 31.28 44.47]</w:t>
+      </w:r>
+    </w:p>
+    <w:p>
+      <w:pPr>
+        <w:rPr>
+          <w:lang w:eastAsia="en-US"/>
+        </w:rPr>
+      </w:pPr>
+      <w:r>
+        <w:rPr>
+          <w:lang w:eastAsia="en-US"/>
+        </w:rPr>
+        <w:t xml:space="preserve">2m, </w:t>
+      </w:r>
+      <w:proofErr w:type="spellStart"/>
+      <w:r>
+        <w:rPr>
+          <w:lang w:eastAsia="en-US"/>
+        </w:rPr>
+        <w:t>real_epw</w:t>
+      </w:r>
+      <w:proofErr w:type="spellEnd"/>
+      <w:r>
+        <w:rPr>
+          <w:lang w:eastAsia="en-US"/>
+        </w:rPr>
+        <w:t>: [  nan 29.89 43.16]</w:t>
+      </w:r>
+    </w:p>
+    <w:p>
+      <w:pPr>
+        <w:rPr>
+          <w:lang w:eastAsia="en-US"/>
+        </w:rPr>
+      </w:pPr>
+      <w:r>
+        <w:rPr>
+          <w:lang w:eastAsia="en-US"/>
+        </w:rPr>
+        <w:t>6m, direct: [ 7.3  30.8  43.14]</w:t>
+      </w:r>
+    </w:p>
+    <w:p>
+      <w:pPr>
+        <w:rPr>
+          <w:lang w:eastAsia="en-US"/>
+        </w:rPr>
+      </w:pPr>
+      <w:r>
+        <w:rPr>
+          <w:lang w:eastAsia="en-US"/>
+        </w:rPr>
+        <w:t>6m, real_p0: [  nan 31.31 43.58]</w:t>
+      </w:r>
+    </w:p>
+    <w:p>
+      <w:pPr>
+        <w:rPr>
+          <w:lang w:eastAsia="en-US"/>
+        </w:rPr>
+      </w:pPr>
+      <w:r>
+        <w:rPr>
+          <w:lang w:eastAsia="en-US"/>
+        </w:rPr>
+        <w:t xml:space="preserve">6m, </w:t>
+      </w:r>
+      <w:proofErr w:type="spellStart"/>
+      <w:r>
+        <w:rPr>
+          <w:lang w:eastAsia="en-US"/>
+        </w:rPr>
+        <w:t>real_epw</w:t>
+      </w:r>
+      <w:proofErr w:type="spellEnd"/>
+      <w:r>
+        <w:rPr>
+          <w:lang w:eastAsia="en-US"/>
+        </w:rPr>
+        <w:t>: [  nan 30.04 42.43]</w:t>
+      </w:r>
+    </w:p>
+    <w:p>
+      <w:pPr>
+        <w:rPr>
+          <w:lang w:eastAsia="en-US"/>
+        </w:rPr>
+      </w:pPr>
+      <w:r>
+        <w:rPr>
+          <w:lang w:eastAsia="en-US"/>
+        </w:rPr>
+        <w:t>20m, direct: [ 6.29 33.45 39.01]</w:t>
+      </w:r>
+    </w:p>
+    <w:p>
+      <w:pPr>
+        <w:rPr>
+          <w:lang w:eastAsia="en-US"/>
+        </w:rPr>
+      </w:pPr>
+      <w:r>
+        <w:rPr>
+          <w:lang w:eastAsia="en-US"/>
+        </w:rPr>
+        <w:t>20m, real_p0: [  nan 33.7  39.23]</w:t>
+      </w:r>
+    </w:p>
+    <w:p>
+      <w:pPr>
+        <w:rPr>
+          <w:lang w:eastAsia="en-US"/>
+        </w:rPr>
+      </w:pPr>
+      <w:r>
+        <w:rPr>
+          <w:lang w:eastAsia="en-US"/>
+        </w:rPr>
+        <w:t xml:space="preserve">20m, </w:t>
+      </w:r>
+      <w:proofErr w:type="spellStart"/>
+      <w:r>
+        <w:rPr>
+          <w:lang w:eastAsia="en-US"/>
+        </w:rPr>
+        <w:t>real_epw</w:t>
+      </w:r>
+      <w:proofErr w:type="spellEnd"/>
+      <w:r>
+        <w:rPr>
+          <w:lang w:eastAsia="en-US"/>
+        </w:rPr>
+        <w:t>: [  nan 32.57 38.23]</w:t>
       </w:r>
     </w:p>
     <w:sectPr>

</xml_diff>

<commit_message>
TODO: adjust only-VCWG albedo
</commit_message>
<xml_diff>
--- a/_0_docs/CAPITOUL.docx
+++ b/_0_docs/CAPITOUL.docx
@@ -263,11 +263,19 @@
                 <w:lang w:eastAsia="en-US"/>
               </w:rPr>
             </w:pPr>
+            <w:proofErr w:type="spellStart"/>
             <w:r>
               <w:rPr>
                 <w:lang w:eastAsia="en-US"/>
               </w:rPr>
-              <w:t>Monoprix Building</w:t>
+              <w:t>Monoprix</w:t>
+            </w:r>
+            <w:proofErr w:type="spellEnd"/>
+            <w:r>
+              <w:rPr>
+                <w:lang w:eastAsia="en-US"/>
+              </w:rPr>
+              <w:t xml:space="preserve"> Building</w:t>
             </w:r>
           </w:p>
         </w:tc>
@@ -432,7 +440,15 @@
     </w:p>
     <w:p>
       <w:r>
-        <w:t>(idf, EPW)</w:t>
+        <w:t>(</w:t>
+      </w:r>
+      <w:proofErr w:type="spellStart"/>
+      <w:r>
+        <w:t>idf</w:t>
+      </w:r>
+      <w:proofErr w:type="spellEnd"/>
+      <w:r>
+        <w:t>, EPW)</w:t>
       </w:r>
     </w:p>
     <w:tbl>
@@ -459,9 +475,11 @@
             <w:tcW w:w="1451" w:type="dxa"/>
           </w:tcPr>
           <w:p>
+            <w:proofErr w:type="spellStart"/>
             <w:r>
               <w:t>MidRiseApart</w:t>
             </w:r>
+            <w:proofErr w:type="spellEnd"/>
           </w:p>
         </w:tc>
         <w:tc>
@@ -469,9 +487,11 @@
             <w:tcW w:w="2350" w:type="dxa"/>
           </w:tcPr>
           <w:p>
+            <w:proofErr w:type="spellStart"/>
             <w:r>
               <w:t>SmallOffice_Residential</w:t>
             </w:r>
+            <w:proofErr w:type="spellEnd"/>
           </w:p>
         </w:tc>
         <w:tc>
@@ -479,9 +499,11 @@
             <w:tcW w:w="3749" w:type="dxa"/>
           </w:tcPr>
           <w:p>
+            <w:proofErr w:type="spellStart"/>
             <w:r>
               <w:t>MediumOffice</w:t>
             </w:r>
+            <w:proofErr w:type="spellEnd"/>
           </w:p>
         </w:tc>
       </w:tr>
@@ -661,6 +683,7 @@
                 <w:szCs w:val="20"/>
               </w:rPr>
             </w:pPr>
+            <w:proofErr w:type="spellStart"/>
             <w:r>
               <w:rPr>
                 <w:rFonts w:ascii="Courier New" w:eastAsia="Times New Roman" w:hAnsi="Courier New" w:cs="Courier New"/>
@@ -670,6 +693,7 @@
               </w:rPr>
               <w:t>Building_Roof</w:t>
             </w:r>
+            <w:proofErr w:type="spellEnd"/>
           </w:p>
           <w:p/>
         </w:tc>
@@ -846,12 +870,14 @@
                 <w:color w:val="080808"/>
               </w:rPr>
             </w:pPr>
+            <w:proofErr w:type="spellStart"/>
             <w:r>
               <w:rPr>
                 <w:color w:val="080808"/>
               </w:rPr>
               <w:t>sens_cool_demand_sensor_handle</w:t>
             </w:r>
+            <w:proofErr w:type="spellEnd"/>
           </w:p>
           <w:p>
             <w:pPr>
@@ -861,12 +887,14 @@
                 <w:color w:val="080808"/>
               </w:rPr>
             </w:pPr>
+            <w:proofErr w:type="spellStart"/>
             <w:r>
               <w:rPr>
                 <w:color w:val="080808"/>
               </w:rPr>
               <w:t>sens_heat_demand_sensor_handle</w:t>
             </w:r>
+            <w:proofErr w:type="spellEnd"/>
           </w:p>
           <w:p>
             <w:pPr>
@@ -876,12 +904,14 @@
                 <w:color w:val="080808"/>
               </w:rPr>
             </w:pPr>
+            <w:proofErr w:type="spellStart"/>
             <w:r>
               <w:rPr>
                 <w:color w:val="080808"/>
               </w:rPr>
               <w:t>cool_consumption_sensor_handle</w:t>
             </w:r>
+            <w:proofErr w:type="spellEnd"/>
           </w:p>
           <w:p>
             <w:pPr>
@@ -889,12 +919,14 @@
                 <w:color w:val="080808"/>
               </w:rPr>
             </w:pPr>
+            <w:proofErr w:type="spellStart"/>
             <w:r>
               <w:rPr>
                 <w:color w:val="080808"/>
               </w:rPr>
               <w:t>heat_consumption_sensor_handle</w:t>
             </w:r>
+            <w:proofErr w:type="spellEnd"/>
           </w:p>
           <w:p/>
           <w:p>
@@ -905,20 +937,24 @@
                 <w:color w:val="080808"/>
               </w:rPr>
             </w:pPr>
+            <w:proofErr w:type="spellStart"/>
             <w:r>
               <w:rPr>
                 <w:color w:val="080808"/>
               </w:rPr>
               <w:t>zone_indor_temp_sensor_handle</w:t>
             </w:r>
-          </w:p>
-          <w:p>
+            <w:proofErr w:type="spellEnd"/>
+          </w:p>
+          <w:p>
+            <w:proofErr w:type="spellStart"/>
             <w:r>
               <w:rPr>
                 <w:color w:val="080808"/>
               </w:rPr>
               <w:t>zone_indor_spe_hum_sensor_handle</w:t>
             </w:r>
+            <w:proofErr w:type="spellEnd"/>
           </w:p>
         </w:tc>
       </w:tr>
@@ -942,7 +978,35 @@
         <w:rPr>
           <w:lang w:eastAsia="en-US"/>
         </w:rPr>
-        <w:t>CVRMSE (%), (OnlyEP, OnlyVCWG, Bypass)</w:t>
+        <w:t>CVRMSE (%), (</w:t>
+      </w:r>
+      <w:proofErr w:type="spellStart"/>
+      <w:r>
+        <w:rPr>
+          <w:lang w:eastAsia="en-US"/>
+        </w:rPr>
+        <w:t>OnlyEP</w:t>
+      </w:r>
+      <w:proofErr w:type="spellEnd"/>
+      <w:r>
+        <w:rPr>
+          <w:lang w:eastAsia="en-US"/>
+        </w:rPr>
+        <w:t xml:space="preserve">, </w:t>
+      </w:r>
+      <w:proofErr w:type="spellStart"/>
+      <w:r>
+        <w:rPr>
+          <w:lang w:eastAsia="en-US"/>
+        </w:rPr>
+        <w:t>OnlyVCWG</w:t>
+      </w:r>
+      <w:proofErr w:type="spellEnd"/>
+      <w:r>
+        <w:rPr>
+          <w:lang w:eastAsia="en-US"/>
+        </w:rPr>
+        <w:t>, Bypass)</w:t>
       </w:r>
     </w:p>
     <w:p>
@@ -981,7 +1045,21 @@
         <w:rPr>
           <w:lang w:eastAsia="en-US"/>
         </w:rPr>
-        <w:t>2m, real_epw: [  nan 29.89 43.16]</w:t>
+        <w:t xml:space="preserve">2m, </w:t>
+      </w:r>
+      <w:proofErr w:type="spellStart"/>
+      <w:r>
+        <w:rPr>
+          <w:lang w:eastAsia="en-US"/>
+        </w:rPr>
+        <w:t>real_epw</w:t>
+      </w:r>
+      <w:proofErr w:type="spellEnd"/>
+      <w:r>
+        <w:rPr>
+          <w:lang w:eastAsia="en-US"/>
+        </w:rPr>
+        <w:t>: [  nan 29.89 43.16]</w:t>
       </w:r>
     </w:p>
     <w:p>
@@ -1020,7 +1098,21 @@
         <w:rPr>
           <w:lang w:eastAsia="en-US"/>
         </w:rPr>
-        <w:t>6m, real_epw: [  nan 30.04 42.43]</w:t>
+        <w:t xml:space="preserve">6m, </w:t>
+      </w:r>
+      <w:proofErr w:type="spellStart"/>
+      <w:r>
+        <w:rPr>
+          <w:lang w:eastAsia="en-US"/>
+        </w:rPr>
+        <w:t>real_epw</w:t>
+      </w:r>
+      <w:proofErr w:type="spellEnd"/>
+      <w:r>
+        <w:rPr>
+          <w:lang w:eastAsia="en-US"/>
+        </w:rPr>
+        <w:t>: [  nan 30.04 42.43]</w:t>
       </w:r>
     </w:p>
     <w:p>
@@ -1059,27 +1151,69 @@
         <w:rPr>
           <w:lang w:eastAsia="en-US"/>
         </w:rPr>
-        <w:t>20m, real_epw: [  nan 32.57 38.23]</w:t>
-      </w:r>
-    </w:p>
-    <w:p>
-      <w:pPr>
-        <w:rPr>
-          <w:lang w:eastAsia="en-US"/>
-        </w:rPr>
-      </w:pPr>
-    </w:p>
-    <w:p>
-      <w:pPr>
-        <w:rPr>
-          <w:lang w:eastAsia="en-US"/>
-        </w:rPr>
-      </w:pPr>
-      <w:r>
-        <w:rPr>
-          <w:lang w:eastAsia="en-US"/>
-        </w:rPr>
-        <w:t>CVRMSE (%), (OnlyEP, OnlyVCWG, Bypass)</w:t>
+        <w:t xml:space="preserve">20m, </w:t>
+      </w:r>
+      <w:proofErr w:type="spellStart"/>
+      <w:r>
+        <w:rPr>
+          <w:lang w:eastAsia="en-US"/>
+        </w:rPr>
+        <w:t>real_epw</w:t>
+      </w:r>
+      <w:proofErr w:type="spellEnd"/>
+      <w:r>
+        <w:rPr>
+          <w:lang w:eastAsia="en-US"/>
+        </w:rPr>
+        <w:t>: [  nan 32.57 38.23]</w:t>
+      </w:r>
+    </w:p>
+    <w:p>
+      <w:pPr>
+        <w:rPr>
+          <w:lang w:eastAsia="en-US"/>
+        </w:rPr>
+      </w:pPr>
+    </w:p>
+    <w:p>
+      <w:pPr>
+        <w:rPr>
+          <w:lang w:eastAsia="en-US"/>
+        </w:rPr>
+      </w:pPr>
+      <w:r>
+        <w:rPr>
+          <w:lang w:eastAsia="en-US"/>
+        </w:rPr>
+        <w:t>CVRMSE (%), (</w:t>
+      </w:r>
+      <w:proofErr w:type="spellStart"/>
+      <w:r>
+        <w:rPr>
+          <w:lang w:eastAsia="en-US"/>
+        </w:rPr>
+        <w:t>OnlyEP</w:t>
+      </w:r>
+      <w:proofErr w:type="spellEnd"/>
+      <w:r>
+        <w:rPr>
+          <w:lang w:eastAsia="en-US"/>
+        </w:rPr>
+        <w:t xml:space="preserve">, </w:t>
+      </w:r>
+      <w:proofErr w:type="spellStart"/>
+      <w:r>
+        <w:rPr>
+          <w:lang w:eastAsia="en-US"/>
+        </w:rPr>
+        <w:t>OnlyVCWG</w:t>
+      </w:r>
+      <w:proofErr w:type="spellEnd"/>
+      <w:r>
+        <w:rPr>
+          <w:lang w:eastAsia="en-US"/>
+        </w:rPr>
+        <w:t>, Bypass)</w:t>
       </w:r>
     </w:p>
     <w:p>
@@ -1118,7 +1252,21 @@
         <w:rPr>
           <w:lang w:eastAsia="en-US"/>
         </w:rPr>
-        <w:t>2m, real_epw: [  nan 14.95 24.8 ]</w:t>
+        <w:t xml:space="preserve">2m, </w:t>
+      </w:r>
+      <w:proofErr w:type="spellStart"/>
+      <w:r>
+        <w:rPr>
+          <w:lang w:eastAsia="en-US"/>
+        </w:rPr>
+        <w:t>real_epw</w:t>
+      </w:r>
+      <w:proofErr w:type="spellEnd"/>
+      <w:r>
+        <w:rPr>
+          <w:lang w:eastAsia="en-US"/>
+        </w:rPr>
+        <w:t>: [  nan 14.95 24.8 ]</w:t>
       </w:r>
     </w:p>
     <w:p>
@@ -1157,7 +1305,21 @@
         <w:rPr>
           <w:lang w:eastAsia="en-US"/>
         </w:rPr>
-        <w:t>6m, real_epw: [  nan 14.32 23.37]</w:t>
+        <w:t xml:space="preserve">6m, </w:t>
+      </w:r>
+      <w:proofErr w:type="spellStart"/>
+      <w:r>
+        <w:rPr>
+          <w:lang w:eastAsia="en-US"/>
+        </w:rPr>
+        <w:t>real_epw</w:t>
+      </w:r>
+      <w:proofErr w:type="spellEnd"/>
+      <w:r>
+        <w:rPr>
+          <w:lang w:eastAsia="en-US"/>
+        </w:rPr>
+        <w:t>: [  nan 14.32 23.37]</w:t>
       </w:r>
     </w:p>
     <w:p>
@@ -1197,157 +1359,255 @@
         <w:rPr>
           <w:lang w:eastAsia="en-US"/>
         </w:rPr>
-        <w:t>20m, real_epw: [  nan 16.77 18.74]</w:t>
-      </w:r>
-    </w:p>
-    <w:p>
-      <w:pPr>
-        <w:rPr>
-          <w:lang w:eastAsia="en-US"/>
-        </w:rPr>
-      </w:pPr>
-      <w:r>
-        <w:rPr>
-          <w:lang w:eastAsia="en-US"/>
-        </w:rPr>
-        <w:t>Backend MacOSX is interactive backend. Turning interactive mode on.</w:t>
-      </w:r>
-    </w:p>
-    <w:p>
-      <w:pPr>
-        <w:rPr>
-          <w:lang w:eastAsia="en-US"/>
-        </w:rPr>
-      </w:pPr>
-    </w:p>
-    <w:p>
-      <w:pPr>
-        <w:rPr>
-          <w:lang w:eastAsia="en-US"/>
-        </w:rPr>
-      </w:pPr>
-      <w:r>
-        <w:rPr>
-          <w:lang w:eastAsia="en-US"/>
-        </w:rPr>
-        <w:t>CVRMSE (%), (OnlyEP, OnlyVCWG, Bypass)</w:t>
-      </w:r>
-    </w:p>
-    <w:p>
-      <w:pPr>
-        <w:rPr>
-          <w:lang w:eastAsia="en-US"/>
-        </w:rPr>
-      </w:pPr>
-      <w:r>
-        <w:rPr>
-          <w:lang w:eastAsia="en-US"/>
-        </w:rPr>
-        <w:t>2m, direct: [ 8.62 16.13 13.78]</w:t>
-      </w:r>
-    </w:p>
-    <w:p>
-      <w:pPr>
-        <w:rPr>
-          <w:lang w:eastAsia="en-US"/>
-        </w:rPr>
-      </w:pPr>
-      <w:r>
-        <w:rPr>
-          <w:lang w:eastAsia="en-US"/>
-        </w:rPr>
-        <w:t>2m, real_p0: [  nan 17.29 14.91]</w:t>
-      </w:r>
-    </w:p>
-    <w:p>
-      <w:pPr>
-        <w:rPr>
-          <w:lang w:eastAsia="en-US"/>
-        </w:rPr>
-      </w:pPr>
-      <w:r>
-        <w:rPr>
-          <w:lang w:eastAsia="en-US"/>
-        </w:rPr>
-        <w:t>2m, real_epw: [  nan 14.77 12.5 ]</w:t>
-      </w:r>
-    </w:p>
-    <w:p>
-      <w:pPr>
-        <w:rPr>
-          <w:lang w:eastAsia="en-US"/>
-        </w:rPr>
-      </w:pPr>
-      <w:r>
-        <w:rPr>
-          <w:lang w:eastAsia="en-US"/>
-        </w:rPr>
-        <w:t>6m, direct: [ 8.62 15.19 12.78]</w:t>
-      </w:r>
-    </w:p>
-    <w:p>
-      <w:pPr>
-        <w:rPr>
-          <w:lang w:eastAsia="en-US"/>
-        </w:rPr>
-      </w:pPr>
-      <w:r>
-        <w:rPr>
-          <w:lang w:eastAsia="en-US"/>
-        </w:rPr>
-        <w:t>6m, real_p0: [  nan 16.16 13.72]</w:t>
-      </w:r>
-    </w:p>
-    <w:p>
-      <w:pPr>
-        <w:rPr>
-          <w:lang w:eastAsia="en-US"/>
-        </w:rPr>
-      </w:pPr>
-      <w:r>
-        <w:rPr>
-          <w:lang w:eastAsia="en-US"/>
-        </w:rPr>
-        <w:t>6m, real_epw: [  nan 13.83 11.52]</w:t>
-      </w:r>
-    </w:p>
-    <w:p>
-      <w:pPr>
-        <w:rPr>
-          <w:lang w:eastAsia="en-US"/>
-        </w:rPr>
-      </w:pPr>
-      <w:r>
-        <w:rPr>
-          <w:lang w:eastAsia="en-US"/>
-        </w:rPr>
-        <w:t>20m, direct: [ 6.8  15.81 13.17]</w:t>
-      </w:r>
-    </w:p>
-    <w:p>
-      <w:pPr>
-        <w:rPr>
-          <w:lang w:eastAsia="en-US"/>
-        </w:rPr>
-      </w:pPr>
-      <w:r>
-        <w:rPr>
-          <w:lang w:eastAsia="en-US"/>
-        </w:rPr>
-        <w:t>20m, real_p0: [  nan 16.24 13.6 ]</w:t>
-      </w:r>
-    </w:p>
-    <w:p>
-      <w:pPr>
-        <w:rPr>
-          <w:lang w:eastAsia="en-US"/>
-        </w:rPr>
-      </w:pPr>
-      <w:r>
-        <w:rPr>
-          <w:lang w:eastAsia="en-US"/>
-        </w:rPr>
-        <w:t>20m, real_epw: [  nan 14.44 11.91]</w:t>
+        <w:t xml:space="preserve">20m, </w:t>
+      </w:r>
+      <w:proofErr w:type="spellStart"/>
+      <w:r>
+        <w:rPr>
+          <w:lang w:eastAsia="en-US"/>
+        </w:rPr>
+        <w:t>real_epw</w:t>
+      </w:r>
+      <w:proofErr w:type="spellEnd"/>
+      <w:r>
+        <w:rPr>
+          <w:lang w:eastAsia="en-US"/>
+        </w:rPr>
+        <w:t>: [  nan 16.77 18.74]</w:t>
+      </w:r>
+    </w:p>
+    <w:p>
+      <w:pPr>
+        <w:rPr>
+          <w:lang w:eastAsia="en-US"/>
+        </w:rPr>
+      </w:pPr>
+      <w:r>
+        <w:rPr>
+          <w:lang w:eastAsia="en-US"/>
+        </w:rPr>
+        <w:t xml:space="preserve">Backend </w:t>
+      </w:r>
+      <w:proofErr w:type="spellStart"/>
+      <w:r>
+        <w:rPr>
+          <w:lang w:eastAsia="en-US"/>
+        </w:rPr>
+        <w:t>MacOSX</w:t>
+      </w:r>
+      <w:proofErr w:type="spellEnd"/>
+      <w:r>
+        <w:rPr>
+          <w:lang w:eastAsia="en-US"/>
+        </w:rPr>
+        <w:t xml:space="preserve"> is interactive backend. Turning interactive mode on.</w:t>
+      </w:r>
+    </w:p>
+    <w:p>
+      <w:pPr>
+        <w:rPr>
+          <w:lang w:eastAsia="en-US"/>
+        </w:rPr>
+      </w:pPr>
+    </w:p>
+    <w:p>
+      <w:pPr>
+        <w:rPr>
+          <w:lang w:eastAsia="en-US"/>
+        </w:rPr>
+      </w:pPr>
+      <w:r>
+        <w:rPr>
+          <w:lang w:eastAsia="en-US"/>
+        </w:rPr>
+        <w:t>CVRMSE (%), (</w:t>
+      </w:r>
+      <w:proofErr w:type="spellStart"/>
+      <w:r>
+        <w:rPr>
+          <w:lang w:eastAsia="en-US"/>
+        </w:rPr>
+        <w:t>OnlyEP</w:t>
+      </w:r>
+      <w:proofErr w:type="spellEnd"/>
+      <w:r>
+        <w:rPr>
+          <w:lang w:eastAsia="en-US"/>
+        </w:rPr>
+        <w:t xml:space="preserve">, </w:t>
+      </w:r>
+      <w:proofErr w:type="spellStart"/>
+      <w:r>
+        <w:rPr>
+          <w:lang w:eastAsia="en-US"/>
+        </w:rPr>
+        <w:t>OnlyVCWG</w:t>
+      </w:r>
+      <w:proofErr w:type="spellEnd"/>
+      <w:r>
+        <w:rPr>
+          <w:lang w:eastAsia="en-US"/>
+        </w:rPr>
+        <w:t>, Bypass)</w:t>
+      </w:r>
+    </w:p>
+    <w:p>
+      <w:pPr>
+        <w:rPr>
+          <w:lang w:eastAsia="en-US"/>
+        </w:rPr>
+      </w:pPr>
+      <w:r>
+        <w:rPr>
+          <w:lang w:eastAsia="en-US"/>
+        </w:rPr>
+        <w:t>2m, direct: [ 7.32 20.6  17.51]</w:t>
+      </w:r>
+    </w:p>
+    <w:p>
+      <w:pPr>
+        <w:rPr>
+          <w:lang w:eastAsia="en-US"/>
+        </w:rPr>
+      </w:pPr>
+      <w:r>
+        <w:rPr>
+          <w:lang w:eastAsia="en-US"/>
+        </w:rPr>
+        <w:t>2m, real_p0: [  nan 21.89 18.78]</w:t>
+      </w:r>
+    </w:p>
+    <w:p>
+      <w:pPr>
+        <w:rPr>
+          <w:lang w:eastAsia="en-US"/>
+        </w:rPr>
+      </w:pPr>
+      <w:r>
+        <w:rPr>
+          <w:lang w:eastAsia="en-US"/>
+        </w:rPr>
+        <w:t xml:space="preserve">2m, </w:t>
+      </w:r>
+      <w:proofErr w:type="spellStart"/>
+      <w:r>
+        <w:rPr>
+          <w:lang w:eastAsia="en-US"/>
+        </w:rPr>
+        <w:t>real_epw</w:t>
+      </w:r>
+      <w:proofErr w:type="spellEnd"/>
+      <w:r>
+        <w:rPr>
+          <w:lang w:eastAsia="en-US"/>
+        </w:rPr>
+        <w:t>: [  nan 18.97 15.93]</w:t>
+      </w:r>
+    </w:p>
+    <w:p>
+      <w:pPr>
+        <w:rPr>
+          <w:lang w:eastAsia="en-US"/>
+        </w:rPr>
+      </w:pPr>
+      <w:r>
+        <w:rPr>
+          <w:lang w:eastAsia="en-US"/>
+        </w:rPr>
+        <w:t>6m, direct: [ 7.32 19.53 16.54]</w:t>
+      </w:r>
+    </w:p>
+    <w:p>
+      <w:pPr>
+        <w:rPr>
+          <w:lang w:eastAsia="en-US"/>
+        </w:rPr>
+      </w:pPr>
+      <w:r>
+        <w:rPr>
+          <w:lang w:eastAsia="en-US"/>
+        </w:rPr>
+        <w:t>6m, real_p0: [  nan 20.63 17.63]</w:t>
+      </w:r>
+    </w:p>
+    <w:p>
+      <w:pPr>
+        <w:rPr>
+          <w:lang w:eastAsia="en-US"/>
+        </w:rPr>
+      </w:pPr>
+      <w:r>
+        <w:rPr>
+          <w:lang w:eastAsia="en-US"/>
+        </w:rPr>
+        <w:t xml:space="preserve">6m, </w:t>
+      </w:r>
+      <w:proofErr w:type="spellStart"/>
+      <w:r>
+        <w:rPr>
+          <w:lang w:eastAsia="en-US"/>
+        </w:rPr>
+        <w:t>real_epw</w:t>
+      </w:r>
+      <w:proofErr w:type="spellEnd"/>
+      <w:r>
+        <w:rPr>
+          <w:lang w:eastAsia="en-US"/>
+        </w:rPr>
+        <w:t>: [  nan 17.83 14.9 ]</w:t>
+      </w:r>
+    </w:p>
+    <w:p>
+      <w:pPr>
+        <w:rPr>
+          <w:lang w:eastAsia="en-US"/>
+        </w:rPr>
+      </w:pPr>
+      <w:r>
+        <w:rPr>
+          <w:lang w:eastAsia="en-US"/>
+        </w:rPr>
+        <w:t>20m, direct: [ 6.29 19.28 16.79]</w:t>
+      </w:r>
+    </w:p>
+    <w:p>
+      <w:pPr>
+        <w:rPr>
+          <w:lang w:eastAsia="en-US"/>
+        </w:rPr>
+      </w:pPr>
+      <w:r>
+        <w:rPr>
+          <w:lang w:eastAsia="en-US"/>
+        </w:rPr>
+        <w:t>20m, real_p0: [  nan 19.78 17.28]</w:t>
+      </w:r>
+    </w:p>
+    <w:p>
+      <w:pPr>
+        <w:rPr>
+          <w:lang w:eastAsia="en-US"/>
+        </w:rPr>
+      </w:pPr>
+      <w:r>
+        <w:rPr>
+          <w:lang w:eastAsia="en-US"/>
+        </w:rPr>
+        <w:t xml:space="preserve">20m, </w:t>
+      </w:r>
+      <w:proofErr w:type="spellStart"/>
+      <w:r>
+        <w:rPr>
+          <w:lang w:eastAsia="en-US"/>
+        </w:rPr>
+        <w:t>real_epw</w:t>
+      </w:r>
+      <w:proofErr w:type="spellEnd"/>
+      <w:r>
+        <w:rPr>
+          <w:lang w:eastAsia="en-US"/>
+        </w:rPr>
+        <w:t>: [  nan 17.53 15.1 ]</w:t>
       </w:r>
     </w:p>
     <w:sectPr>

</xml_diff>

<commit_message>
todo bypass all albedo 0.5
</commit_message>
<xml_diff>
--- a/_0_docs/CAPITOUL.docx
+++ b/_0_docs/CAPITOUL.docx
@@ -1608,6 +1608,213 @@
           <w:lang w:eastAsia="en-US"/>
         </w:rPr>
         <w:t>: [  nan 17.53 15.1 ]</w:t>
+      </w:r>
+    </w:p>
+    <w:p>
+      <w:pPr>
+        <w:rPr>
+          <w:lang w:eastAsia="en-US"/>
+        </w:rPr>
+      </w:pPr>
+    </w:p>
+    <w:p>
+      <w:pPr>
+        <w:rPr>
+          <w:lang w:eastAsia="en-US"/>
+        </w:rPr>
+      </w:pPr>
+      <w:r>
+        <w:rPr>
+          <w:lang w:eastAsia="en-US"/>
+        </w:rPr>
+        <w:t>CVRMSE (%), (</w:t>
+      </w:r>
+      <w:proofErr w:type="spellStart"/>
+      <w:r>
+        <w:rPr>
+          <w:lang w:eastAsia="en-US"/>
+        </w:rPr>
+        <w:t>OnlyEP</w:t>
+      </w:r>
+      <w:proofErr w:type="spellEnd"/>
+      <w:r>
+        <w:rPr>
+          <w:lang w:eastAsia="en-US"/>
+        </w:rPr>
+        <w:t xml:space="preserve">, </w:t>
+      </w:r>
+      <w:proofErr w:type="spellStart"/>
+      <w:r>
+        <w:rPr>
+          <w:lang w:eastAsia="en-US"/>
+        </w:rPr>
+        <w:t>OnlyVCWG</w:t>
+      </w:r>
+      <w:proofErr w:type="spellEnd"/>
+      <w:r>
+        <w:rPr>
+          <w:lang w:eastAsia="en-US"/>
+        </w:rPr>
+        <w:t>, Bypass)</w:t>
+      </w:r>
+    </w:p>
+    <w:p>
+      <w:pPr>
+        <w:rPr>
+          <w:lang w:eastAsia="en-US"/>
+        </w:rPr>
+      </w:pPr>
+      <w:r>
+        <w:rPr>
+          <w:lang w:eastAsia="en-US"/>
+        </w:rPr>
+        <w:t>2m, direct: [ 7.32 17.44 17.51]</w:t>
+      </w:r>
+    </w:p>
+    <w:p>
+      <w:pPr>
+        <w:rPr>
+          <w:lang w:eastAsia="en-US"/>
+        </w:rPr>
+      </w:pPr>
+      <w:r>
+        <w:rPr>
+          <w:lang w:eastAsia="en-US"/>
+        </w:rPr>
+        <w:t>2m, real_p0: [  nan 18.64 18.78]</w:t>
+      </w:r>
+    </w:p>
+    <w:p>
+      <w:pPr>
+        <w:rPr>
+          <w:lang w:eastAsia="en-US"/>
+        </w:rPr>
+      </w:pPr>
+      <w:r>
+        <w:rPr>
+          <w:lang w:eastAsia="en-US"/>
+        </w:rPr>
+        <w:t xml:space="preserve">2m, </w:t>
+      </w:r>
+      <w:proofErr w:type="spellStart"/>
+      <w:r>
+        <w:rPr>
+          <w:lang w:eastAsia="en-US"/>
+        </w:rPr>
+        <w:t>real_epw</w:t>
+      </w:r>
+      <w:proofErr w:type="spellEnd"/>
+      <w:r>
+        <w:rPr>
+          <w:lang w:eastAsia="en-US"/>
+        </w:rPr>
+        <w:t>: [  nan 15.97 15.93]</w:t>
+      </w:r>
+    </w:p>
+    <w:p>
+      <w:pPr>
+        <w:rPr>
+          <w:lang w:eastAsia="en-US"/>
+        </w:rPr>
+      </w:pPr>
+      <w:r>
+        <w:rPr>
+          <w:lang w:eastAsia="en-US"/>
+        </w:rPr>
+        <w:t>6m, direct: [ 7.32 16.51 16.54]</w:t>
+      </w:r>
+    </w:p>
+    <w:p>
+      <w:pPr>
+        <w:rPr>
+          <w:lang w:eastAsia="en-US"/>
+        </w:rPr>
+      </w:pPr>
+      <w:r>
+        <w:rPr>
+          <w:lang w:eastAsia="en-US"/>
+        </w:rPr>
+        <w:t>6m, real_p0: [  nan 17.51 17.63]</w:t>
+      </w:r>
+    </w:p>
+    <w:p>
+      <w:pPr>
+        <w:rPr>
+          <w:lang w:eastAsia="en-US"/>
+        </w:rPr>
+      </w:pPr>
+      <w:r>
+        <w:rPr>
+          <w:lang w:eastAsia="en-US"/>
+        </w:rPr>
+        <w:t xml:space="preserve">6m, </w:t>
+      </w:r>
+      <w:proofErr w:type="spellStart"/>
+      <w:r>
+        <w:rPr>
+          <w:lang w:eastAsia="en-US"/>
+        </w:rPr>
+        <w:t>real_epw</w:t>
+      </w:r>
+      <w:proofErr w:type="spellEnd"/>
+      <w:r>
+        <w:rPr>
+          <w:lang w:eastAsia="en-US"/>
+        </w:rPr>
+        <w:t>: [  nan 15.02 14.9 ]</w:t>
+      </w:r>
+    </w:p>
+    <w:p>
+      <w:pPr>
+        <w:rPr>
+          <w:lang w:eastAsia="en-US"/>
+        </w:rPr>
+      </w:pPr>
+      <w:r>
+        <w:rPr>
+          <w:lang w:eastAsia="en-US"/>
+        </w:rPr>
+        <w:t>20m, direct: [ 6.29 17.59 16.79]</w:t>
+      </w:r>
+    </w:p>
+    <w:p>
+      <w:pPr>
+        <w:rPr>
+          <w:lang w:eastAsia="en-US"/>
+        </w:rPr>
+      </w:pPr>
+      <w:r>
+        <w:rPr>
+          <w:lang w:eastAsia="en-US"/>
+        </w:rPr>
+        <w:t>20m, real_p0: [  nan 18.02 17.28]</w:t>
+      </w:r>
+    </w:p>
+    <w:p>
+      <w:pPr>
+        <w:rPr>
+          <w:lang w:eastAsia="en-US"/>
+        </w:rPr>
+      </w:pPr>
+      <w:r>
+        <w:rPr>
+          <w:lang w:eastAsia="en-US"/>
+        </w:rPr>
+        <w:t xml:space="preserve">20m, </w:t>
+      </w:r>
+      <w:proofErr w:type="spellStart"/>
+      <w:r>
+        <w:rPr>
+          <w:lang w:eastAsia="en-US"/>
+        </w:rPr>
+        <w:t>real_epw</w:t>
+      </w:r>
+      <w:proofErr w:type="spellEnd"/>
+      <w:r>
+        <w:rPr>
+          <w:lang w:eastAsia="en-US"/>
+        </w:rPr>
+        <w:t>: [  nan 16.18 15.1 ]</w:t>
       </w:r>
     </w:p>
     <w:sectPr>

</xml_diff>